<commit_message>
Profile Page Unit Test
</commit_message>
<xml_diff>
--- a/Assignment_6_Hussain_Hafsa.docx
+++ b/Assignment_6_Hussain_Hafsa.docx
@@ -117,19 +117,81 @@
     </w:p>
     <w:p>
       <w:pPr>
-        <w:rPr>
-          <w:rFonts w:ascii="Times New Roman" w:hAnsi="Times New Roman" w:cs="Times New Roman"/>
-        </w:rPr>
-      </w:pPr>
-    </w:p>
-    <w:p>
-      <w:pPr>
-        <w:rPr>
-          <w:rFonts w:ascii="Times New Roman" w:hAnsi="Times New Roman" w:cs="Times New Roman"/>
-          <w:b/>
-          <w:bCs/>
-        </w:rPr>
-      </w:pPr>
+        <w:jc w:val="center"/>
+        <w:rPr>
+          <w:rStyle w:val="Hyperlink"/>
+        </w:rPr>
+      </w:pPr>
+      <w:r>
+        <w:rPr>
+          <w:rFonts w:ascii="Times New Roman" w:hAnsi="Times New Roman" w:cs="Times New Roman"/>
+          <w:b/>
+          <w:bCs/>
+        </w:rPr>
+        <w:t xml:space="preserve">GitHub URL: </w:t>
+      </w:r>
+      <w:hyperlink r:id="rId8" w:history="1">
+        <w:r>
+          <w:rPr>
+            <w:rStyle w:val="Hyperlink"/>
+          </w:rPr>
+          <w:t>https://github.com/WSU-4110/flip-book/commit/bbab313903610a963999b4996117aa48e7fe500d</w:t>
+        </w:r>
+      </w:hyperlink>
+    </w:p>
+    <w:p>
+      <w:pPr>
+        <w:rPr>
+          <w:rFonts w:ascii="Times New Roman" w:hAnsi="Times New Roman" w:cs="Times New Roman"/>
+        </w:rPr>
+      </w:pPr>
+      <w:r>
+        <w:rPr>
+          <w:rFonts w:ascii="Times New Roman" w:hAnsi="Times New Roman" w:cs="Times New Roman"/>
+        </w:rPr>
+        <w:t>In this unit test, I will be testing all visible buttons and features</w:t>
+      </w:r>
+      <w:r>
+        <w:rPr>
+          <w:rFonts w:ascii="Times New Roman" w:hAnsi="Times New Roman" w:cs="Times New Roman"/>
+        </w:rPr>
+        <w:t xml:space="preserve"> seen on the page below. </w:t>
+      </w:r>
+      <w:r>
+        <w:rPr>
+          <w:rFonts w:ascii="Times New Roman" w:hAnsi="Times New Roman" w:cs="Times New Roman"/>
+        </w:rPr>
+        <w:t>Prior to entering inputs, you can see that the profile page displays the full name of the user that is logged in as well as their email and the option of a few recent listings. In the current situation, I wanted to keep the unit test automatic and uploaded no listings</w:t>
+      </w:r>
+      <w:r>
+        <w:rPr>
+          <w:rFonts w:ascii="Times New Roman" w:hAnsi="Times New Roman" w:cs="Times New Roman"/>
+        </w:rPr>
+        <w:t xml:space="preserve"> </w:t>
+      </w:r>
+      <w:r>
+        <w:rPr>
+          <w:rFonts w:ascii="Times New Roman" w:hAnsi="Times New Roman" w:cs="Times New Roman"/>
+        </w:rPr>
+        <w:t xml:space="preserve">to show what the raw output looks like. </w:t>
+      </w:r>
+    </w:p>
+    <w:p>
+      <w:pPr>
+        <w:rPr>
+          <w:rFonts w:ascii="Times New Roman" w:hAnsi="Times New Roman" w:cs="Times New Roman"/>
+          <w:b/>
+          <w:bCs/>
+        </w:rPr>
+      </w:pPr>
+      <w:r>
+        <w:rPr>
+          <w:rFonts w:ascii="Times New Roman" w:hAnsi="Times New Roman" w:cs="Times New Roman"/>
+          <w:b/>
+          <w:bCs/>
+        </w:rPr>
+        <w:t xml:space="preserve">Test 1- </w:t>
+      </w:r>
       <w:r>
         <w:rPr>
           <w:rFonts w:ascii="Times New Roman" w:hAnsi="Times New Roman" w:cs="Times New Roman"/>
@@ -137,43 +199,6 @@
           <w:bCs/>
         </w:rPr>
         <w:t xml:space="preserve">PROFILE ICON: </w:t>
-      </w:r>
-    </w:p>
-    <w:p>
-      <w:pPr>
-        <w:rPr>
-          <w:rFonts w:ascii="Times New Roman" w:hAnsi="Times New Roman" w:cs="Times New Roman"/>
-        </w:rPr>
-      </w:pPr>
-      <w:r>
-        <w:rPr>
-          <w:rFonts w:ascii="Times New Roman" w:hAnsi="Times New Roman" w:cs="Times New Roman"/>
-        </w:rPr>
-        <w:t>In this unit test, I will be testing all visible buttons and features</w:t>
-      </w:r>
-      <w:r>
-        <w:rPr>
-          <w:rFonts w:ascii="Times New Roman" w:hAnsi="Times New Roman" w:cs="Times New Roman"/>
-        </w:rPr>
-        <w:t xml:space="preserve"> seen on the page below. </w:t>
-      </w:r>
-      <w:r>
-        <w:rPr>
-          <w:rFonts w:ascii="Times New Roman" w:hAnsi="Times New Roman" w:cs="Times New Roman"/>
-        </w:rPr>
-        <w:t>Prior to entering inputs, you can see that the profile page displays the full name of the user that is logged in as well as their email and the option of a few recent listings. In the current situation, I wanted to keep the unit test automatic and uploaded no listings</w:t>
-      </w:r>
-      <w:r>
-        <w:rPr>
-          <w:rFonts w:ascii="Times New Roman" w:hAnsi="Times New Roman" w:cs="Times New Roman"/>
-        </w:rPr>
-        <w:t xml:space="preserve"> </w:t>
-      </w:r>
-      <w:r>
-        <w:rPr>
-          <w:rFonts w:ascii="Times New Roman" w:hAnsi="Times New Roman" w:cs="Times New Roman"/>
-        </w:rPr>
-        <w:t xml:space="preserve">to show what the raw output looks like. </w:t>
       </w:r>
     </w:p>
     <w:p>
@@ -203,7 +228,7 @@
                     <pic:cNvPicPr/>
                   </pic:nvPicPr>
                   <pic:blipFill>
-                    <a:blip r:embed="rId7" cstate="print">
+                    <a:blip r:embed="rId9" cstate="print">
                       <a:extLst>
                         <a:ext uri="{28A0092B-C50C-407E-A947-70E740481C1C}">
                           <a14:useLocalDpi xmlns:a14="http://schemas.microsoft.com/office/drawing/2010/main" val="0"/>
@@ -279,18 +304,37 @@
       <w:pPr>
         <w:rPr>
           <w:rFonts w:ascii="Times New Roman" w:hAnsi="Times New Roman" w:cs="Times New Roman"/>
-          <w:b/>
-          <w:bCs/>
-        </w:rPr>
-      </w:pPr>
-      <w:r>
-        <w:rPr>
-          <w:rFonts w:ascii="Times New Roman" w:hAnsi="Times New Roman" w:cs="Times New Roman"/>
-          <w:b/>
-          <w:bCs/>
-        </w:rPr>
-        <w:lastRenderedPageBreak/>
+        </w:rPr>
+      </w:pPr>
+      <w:r>
+        <w:rPr>
+          <w:rFonts w:ascii="Times New Roman" w:hAnsi="Times New Roman" w:cs="Times New Roman"/>
+          <w:b/>
+          <w:bCs/>
+        </w:rPr>
+        <w:t xml:space="preserve">Test 2- </w:t>
+      </w:r>
+      <w:r>
+        <w:rPr>
+          <w:rFonts w:ascii="Times New Roman" w:hAnsi="Times New Roman" w:cs="Times New Roman"/>
+          <w:b/>
+          <w:bCs/>
+        </w:rPr>
         <w:t>SEARCH BAR:</w:t>
+      </w:r>
+      <w:r>
+        <w:rPr>
+          <w:rFonts w:ascii="Times New Roman" w:hAnsi="Times New Roman" w:cs="Times New Roman"/>
+          <w:b/>
+          <w:bCs/>
+        </w:rPr>
+        <w:t xml:space="preserve"> </w:t>
+      </w:r>
+      <w:r>
+        <w:rPr>
+          <w:rFonts w:ascii="Times New Roman" w:hAnsi="Times New Roman" w:cs="Times New Roman"/>
+        </w:rPr>
+        <w:t xml:space="preserve">I will be testing if the search </w:t>
       </w:r>
     </w:p>
     <w:p>
@@ -339,7 +383,7 @@
                     <pic:cNvPicPr/>
                   </pic:nvPicPr>
                   <pic:blipFill>
-                    <a:blip r:embed="rId7" cstate="print">
+                    <a:blip r:embed="rId9" cstate="print">
                       <a:extLst>
                         <a:ext uri="{28A0092B-C50C-407E-A947-70E740481C1C}">
                           <a14:useLocalDpi xmlns:a14="http://schemas.microsoft.com/office/drawing/2010/main" val="0"/>
@@ -444,7 +488,7 @@
                     <pic:cNvPicPr/>
                   </pic:nvPicPr>
                   <pic:blipFill>
-                    <a:blip r:embed="rId8" cstate="print">
+                    <a:blip r:embed="rId10" cstate="print">
                       <a:extLst>
                         <a:ext uri="{28A0092B-C50C-407E-A947-70E740481C1C}">
                           <a14:useLocalDpi xmlns:a14="http://schemas.microsoft.com/office/drawing/2010/main" val="0"/>
@@ -508,18 +552,31 @@
       <w:pPr>
         <w:rPr>
           <w:rFonts w:ascii="Times New Roman" w:hAnsi="Times New Roman" w:cs="Times New Roman"/>
-          <w:b/>
-          <w:bCs/>
-        </w:rPr>
-      </w:pPr>
-      <w:r>
-        <w:rPr>
-          <w:rFonts w:ascii="Times New Roman" w:hAnsi="Times New Roman" w:cs="Times New Roman"/>
-          <w:b/>
-          <w:bCs/>
-        </w:rPr>
-        <w:lastRenderedPageBreak/>
+        </w:rPr>
+      </w:pPr>
+      <w:r>
+        <w:rPr>
+          <w:rFonts w:ascii="Times New Roman" w:hAnsi="Times New Roman" w:cs="Times New Roman"/>
+          <w:b/>
+          <w:bCs/>
+        </w:rPr>
+        <w:t xml:space="preserve">Test 3- </w:t>
+      </w:r>
+      <w:r>
+        <w:rPr>
+          <w:rFonts w:ascii="Times New Roman" w:hAnsi="Times New Roman" w:cs="Times New Roman"/>
+          <w:b/>
+          <w:bCs/>
+        </w:rPr>
         <w:t>SEARCH BY CATEGORIES:</w:t>
+      </w:r>
+      <w:r>
+        <w:rPr>
+          <w:rFonts w:ascii="Times New Roman" w:hAnsi="Times New Roman" w:cs="Times New Roman"/>
+          <w:b/>
+          <w:bCs/>
+        </w:rPr>
+        <w:t xml:space="preserve"> </w:t>
       </w:r>
     </w:p>
     <w:p>
@@ -559,235 +616,6 @@
                 <pic:pic xmlns:pic="http://schemas.openxmlformats.org/drawingml/2006/picture">
                   <pic:nvPicPr>
                     <pic:cNvPr id="3" name="category search.jpeg"/>
-                    <pic:cNvPicPr/>
-                  </pic:nvPicPr>
-                  <pic:blipFill>
-                    <a:blip r:embed="rId9" cstate="print">
-                      <a:extLst>
-                        <a:ext uri="{28A0092B-C50C-407E-A947-70E740481C1C}">
-                          <a14:useLocalDpi xmlns:a14="http://schemas.microsoft.com/office/drawing/2010/main" val="0"/>
-                        </a:ext>
-                      </a:extLst>
-                    </a:blip>
-                    <a:stretch>
-                      <a:fillRect/>
-                    </a:stretch>
-                  </pic:blipFill>
-                  <pic:spPr>
-                    <a:xfrm>
-                      <a:off x="0" y="0"/>
-                      <a:ext cx="5943600" cy="2893695"/>
-                    </a:xfrm>
-                    <a:prstGeom prst="rect">
-                      <a:avLst/>
-                    </a:prstGeom>
-                  </pic:spPr>
-                </pic:pic>
-              </a:graphicData>
-            </a:graphic>
-          </wp:inline>
-        </w:drawing>
-      </w:r>
-    </w:p>
-    <w:p>
-      <w:pPr>
-        <w:rPr>
-          <w:rFonts w:ascii="Times New Roman" w:hAnsi="Times New Roman" w:cs="Times New Roman"/>
-        </w:rPr>
-      </w:pPr>
-    </w:p>
-    <w:p>
-      <w:pPr>
-        <w:rPr>
-          <w:rFonts w:ascii="Times New Roman" w:hAnsi="Times New Roman" w:cs="Times New Roman"/>
-        </w:rPr>
-      </w:pPr>
-    </w:p>
-    <w:p>
-      <w:pPr>
-        <w:rPr>
-          <w:rFonts w:ascii="Times New Roman" w:hAnsi="Times New Roman" w:cs="Times New Roman"/>
-        </w:rPr>
-      </w:pPr>
-    </w:p>
-    <w:p>
-      <w:pPr>
-        <w:rPr>
-          <w:rFonts w:ascii="Times New Roman" w:hAnsi="Times New Roman" w:cs="Times New Roman"/>
-        </w:rPr>
-      </w:pPr>
-      <w:r>
-        <w:rPr>
-          <w:rFonts w:ascii="Times New Roman" w:hAnsi="Times New Roman" w:cs="Times New Roman"/>
-        </w:rPr>
-        <w:t xml:space="preserve">Results after choosing the “Computer Science” </w:t>
-      </w:r>
-      <w:r>
-        <w:rPr>
-          <w:rFonts w:ascii="Times New Roman" w:hAnsi="Times New Roman" w:cs="Times New Roman"/>
-        </w:rPr>
-        <w:t>subject and hitting submit –</w:t>
-      </w:r>
-    </w:p>
-    <w:p>
-      <w:pPr>
-        <w:rPr>
-          <w:rFonts w:ascii="Times New Roman" w:hAnsi="Times New Roman" w:cs="Times New Roman"/>
-        </w:rPr>
-      </w:pPr>
-      <w:r>
-        <w:rPr>
-          <w:rFonts w:ascii="Times New Roman" w:hAnsi="Times New Roman" w:cs="Times New Roman"/>
-          <w:noProof/>
-        </w:rPr>
-        <w:drawing>
-          <wp:inline distT="0" distB="0" distL="0" distR="0" wp14:anchorId="719372D9" wp14:editId="6AC59A7B">
-            <wp:extent cx="5943600" cy="2889885"/>
-            <wp:effectExtent l="0" t="0" r="0" b="5715"/>
-            <wp:docPr id="4" name="Picture 4" descr="A screenshot of a cell phone&#10;&#10;Description automatically generated"/>
-            <wp:cNvGraphicFramePr>
-              <a:graphicFrameLocks xmlns:a="http://schemas.openxmlformats.org/drawingml/2006/main" noChangeAspect="1"/>
-            </wp:cNvGraphicFramePr>
-            <a:graphic xmlns:a="http://schemas.openxmlformats.org/drawingml/2006/main">
-              <a:graphicData uri="http://schemas.openxmlformats.org/drawingml/2006/picture">
-                <pic:pic xmlns:pic="http://schemas.openxmlformats.org/drawingml/2006/picture">
-                  <pic:nvPicPr>
-                    <pic:cNvPr id="4" name="category results.jpeg"/>
-                    <pic:cNvPicPr/>
-                  </pic:nvPicPr>
-                  <pic:blipFill>
-                    <a:blip r:embed="rId10" cstate="print">
-                      <a:extLst>
-                        <a:ext uri="{28A0092B-C50C-407E-A947-70E740481C1C}">
-                          <a14:useLocalDpi xmlns:a14="http://schemas.microsoft.com/office/drawing/2010/main" val="0"/>
-                        </a:ext>
-                      </a:extLst>
-                    </a:blip>
-                    <a:stretch>
-                      <a:fillRect/>
-                    </a:stretch>
-                  </pic:blipFill>
-                  <pic:spPr>
-                    <a:xfrm>
-                      <a:off x="0" y="0"/>
-                      <a:ext cx="5943600" cy="2889885"/>
-                    </a:xfrm>
-                    <a:prstGeom prst="rect">
-                      <a:avLst/>
-                    </a:prstGeom>
-                  </pic:spPr>
-                </pic:pic>
-              </a:graphicData>
-            </a:graphic>
-          </wp:inline>
-        </w:drawing>
-      </w:r>
-    </w:p>
-    <w:p>
-      <w:pPr>
-        <w:rPr>
-          <w:rFonts w:ascii="Times New Roman" w:hAnsi="Times New Roman" w:cs="Times New Roman"/>
-          <w:b/>
-          <w:bCs/>
-        </w:rPr>
-      </w:pPr>
-    </w:p>
-    <w:p>
-      <w:pPr>
-        <w:rPr>
-          <w:rFonts w:ascii="Times New Roman" w:hAnsi="Times New Roman" w:cs="Times New Roman"/>
-          <w:b/>
-          <w:bCs/>
-        </w:rPr>
-      </w:pPr>
-    </w:p>
-    <w:p>
-      <w:pPr>
-        <w:rPr>
-          <w:rFonts w:ascii="Times New Roman" w:hAnsi="Times New Roman" w:cs="Times New Roman"/>
-          <w:b/>
-          <w:bCs/>
-        </w:rPr>
-      </w:pPr>
-      <w:r>
-        <w:rPr>
-          <w:rFonts w:ascii="Times New Roman" w:hAnsi="Times New Roman" w:cs="Times New Roman"/>
-          <w:b/>
-          <w:bCs/>
-        </w:rPr>
-        <w:lastRenderedPageBreak/>
-        <w:t>CHECKOUT CART</w:t>
-      </w:r>
-      <w:r>
-        <w:rPr>
-          <w:rFonts w:ascii="Times New Roman" w:hAnsi="Times New Roman" w:cs="Times New Roman"/>
-          <w:b/>
-          <w:bCs/>
-        </w:rPr>
-        <w:t xml:space="preserve"> ICON</w:t>
-      </w:r>
-      <w:r>
-        <w:rPr>
-          <w:rFonts w:ascii="Times New Roman" w:hAnsi="Times New Roman" w:cs="Times New Roman"/>
-          <w:b/>
-          <w:bCs/>
-        </w:rPr>
-        <w:t xml:space="preserve">: </w:t>
-      </w:r>
-    </w:p>
-    <w:p>
-      <w:pPr>
-        <w:rPr>
-          <w:rFonts w:ascii="Times New Roman" w:hAnsi="Times New Roman" w:cs="Times New Roman"/>
-        </w:rPr>
-      </w:pPr>
-      <w:r>
-        <w:rPr>
-          <w:rFonts w:ascii="Times New Roman" w:hAnsi="Times New Roman" w:cs="Times New Roman"/>
-        </w:rPr>
-        <w:t xml:space="preserve">Prior to adding any </w:t>
-      </w:r>
-      <w:r>
-        <w:rPr>
-          <w:rFonts w:ascii="Times New Roman" w:hAnsi="Times New Roman" w:cs="Times New Roman"/>
-        </w:rPr>
-        <w:t>results into the cart</w:t>
-      </w:r>
-      <w:r>
-        <w:rPr>
-          <w:rFonts w:ascii="Times New Roman" w:hAnsi="Times New Roman" w:cs="Times New Roman"/>
-        </w:rPr>
-        <w:t xml:space="preserve"> – </w:t>
-      </w:r>
-    </w:p>
-    <w:p>
-      <w:pPr>
-        <w:rPr>
-          <w:rFonts w:ascii="Times New Roman" w:hAnsi="Times New Roman" w:cs="Times New Roman"/>
-          <w:b/>
-          <w:bCs/>
-        </w:rPr>
-      </w:pPr>
-      <w:r>
-        <w:rPr>
-          <w:rFonts w:ascii="Times New Roman" w:hAnsi="Times New Roman" w:cs="Times New Roman"/>
-          <w:b/>
-          <w:bCs/>
-          <w:noProof/>
-        </w:rPr>
-        <w:drawing>
-          <wp:inline distT="0" distB="0" distL="0" distR="0" wp14:anchorId="32A497AB" wp14:editId="399ACE5E">
-            <wp:extent cx="5943600" cy="2893695"/>
-            <wp:effectExtent l="0" t="0" r="0" b="1905"/>
-            <wp:docPr id="6" name="Picture 6" descr="A picture containing kitchen&#10;&#10;Description automatically generated"/>
-            <wp:cNvGraphicFramePr>
-              <a:graphicFrameLocks xmlns:a="http://schemas.openxmlformats.org/drawingml/2006/main" noChangeAspect="1"/>
-            </wp:cNvGraphicFramePr>
-            <a:graphic xmlns:a="http://schemas.openxmlformats.org/drawingml/2006/main">
-              <a:graphicData uri="http://schemas.openxmlformats.org/drawingml/2006/picture">
-                <pic:pic xmlns:pic="http://schemas.openxmlformats.org/drawingml/2006/picture">
-                  <pic:nvPicPr>
-                    <pic:cNvPr id="6" name="cart page.jpeg"/>
                     <pic:cNvPicPr/>
                   </pic:nvPicPr>
                   <pic:blipFill>
@@ -822,62 +650,295 @@
       <w:pPr>
         <w:rPr>
           <w:rFonts w:ascii="Times New Roman" w:hAnsi="Times New Roman" w:cs="Times New Roman"/>
-          <w:b/>
-          <w:bCs/>
-        </w:rPr>
-      </w:pPr>
-    </w:p>
-    <w:p>
-      <w:pPr>
-        <w:rPr>
-          <w:rFonts w:ascii="Times New Roman" w:hAnsi="Times New Roman" w:cs="Times New Roman"/>
-          <w:b/>
-          <w:bCs/>
-        </w:rPr>
-      </w:pPr>
-    </w:p>
-    <w:p>
-      <w:pPr>
-        <w:rPr>
-          <w:rFonts w:ascii="Times New Roman" w:hAnsi="Times New Roman" w:cs="Times New Roman"/>
-          <w:b/>
-          <w:bCs/>
-        </w:rPr>
-      </w:pPr>
-    </w:p>
-    <w:p>
-      <w:pPr>
-        <w:rPr>
-          <w:rFonts w:ascii="Times New Roman" w:hAnsi="Times New Roman" w:cs="Times New Roman"/>
-          <w:b/>
-          <w:bCs/>
-        </w:rPr>
-      </w:pPr>
-      <w:r>
-        <w:rPr>
-          <w:rFonts w:ascii="Times New Roman" w:hAnsi="Times New Roman" w:cs="Times New Roman"/>
-          <w:b/>
-          <w:bCs/>
-        </w:rPr>
-        <w:t xml:space="preserve">POSTING A BOOK (PLUS SIGN </w:t>
-      </w:r>
-      <w:proofErr w:type="gramStart"/>
-      <w:r>
-        <w:rPr>
-          <w:rFonts w:ascii="Times New Roman" w:hAnsi="Times New Roman" w:cs="Times New Roman"/>
-          <w:b/>
-          <w:bCs/>
-        </w:rPr>
-        <w:t>+ )</w:t>
-      </w:r>
-      <w:proofErr w:type="gramEnd"/>
-      <w:r>
-        <w:rPr>
-          <w:rFonts w:ascii="Times New Roman" w:hAnsi="Times New Roman" w:cs="Times New Roman"/>
-          <w:b/>
-          <w:bCs/>
-        </w:rPr>
-        <w:t>:</w:t>
+        </w:rPr>
+      </w:pPr>
+    </w:p>
+    <w:p>
+      <w:pPr>
+        <w:rPr>
+          <w:rFonts w:ascii="Times New Roman" w:hAnsi="Times New Roman" w:cs="Times New Roman"/>
+        </w:rPr>
+      </w:pPr>
+    </w:p>
+    <w:p>
+      <w:pPr>
+        <w:rPr>
+          <w:rFonts w:ascii="Times New Roman" w:hAnsi="Times New Roman" w:cs="Times New Roman"/>
+        </w:rPr>
+      </w:pPr>
+    </w:p>
+    <w:p>
+      <w:pPr>
+        <w:rPr>
+          <w:rFonts w:ascii="Times New Roman" w:hAnsi="Times New Roman" w:cs="Times New Roman"/>
+        </w:rPr>
+      </w:pPr>
+      <w:r>
+        <w:rPr>
+          <w:rFonts w:ascii="Times New Roman" w:hAnsi="Times New Roman" w:cs="Times New Roman"/>
+        </w:rPr>
+        <w:t xml:space="preserve">Results after choosing the “Computer Science” </w:t>
+      </w:r>
+      <w:r>
+        <w:rPr>
+          <w:rFonts w:ascii="Times New Roman" w:hAnsi="Times New Roman" w:cs="Times New Roman"/>
+        </w:rPr>
+        <w:t>subject and hitting submit –</w:t>
+      </w:r>
+    </w:p>
+    <w:p>
+      <w:pPr>
+        <w:rPr>
+          <w:rFonts w:ascii="Times New Roman" w:hAnsi="Times New Roman" w:cs="Times New Roman"/>
+        </w:rPr>
+      </w:pPr>
+      <w:r>
+        <w:rPr>
+          <w:rFonts w:ascii="Times New Roman" w:hAnsi="Times New Roman" w:cs="Times New Roman"/>
+          <w:noProof/>
+        </w:rPr>
+        <w:drawing>
+          <wp:inline distT="0" distB="0" distL="0" distR="0" wp14:anchorId="719372D9" wp14:editId="6AC59A7B">
+            <wp:extent cx="5943600" cy="2889885"/>
+            <wp:effectExtent l="0" t="0" r="0" b="5715"/>
+            <wp:docPr id="4" name="Picture 4" descr="A screenshot of a cell phone&#10;&#10;Description automatically generated"/>
+            <wp:cNvGraphicFramePr>
+              <a:graphicFrameLocks xmlns:a="http://schemas.openxmlformats.org/drawingml/2006/main" noChangeAspect="1"/>
+            </wp:cNvGraphicFramePr>
+            <a:graphic xmlns:a="http://schemas.openxmlformats.org/drawingml/2006/main">
+              <a:graphicData uri="http://schemas.openxmlformats.org/drawingml/2006/picture">
+                <pic:pic xmlns:pic="http://schemas.openxmlformats.org/drawingml/2006/picture">
+                  <pic:nvPicPr>
+                    <pic:cNvPr id="4" name="category results.jpeg"/>
+                    <pic:cNvPicPr/>
+                  </pic:nvPicPr>
+                  <pic:blipFill>
+                    <a:blip r:embed="rId12" cstate="print">
+                      <a:extLst>
+                        <a:ext uri="{28A0092B-C50C-407E-A947-70E740481C1C}">
+                          <a14:useLocalDpi xmlns:a14="http://schemas.microsoft.com/office/drawing/2010/main" val="0"/>
+                        </a:ext>
+                      </a:extLst>
+                    </a:blip>
+                    <a:stretch>
+                      <a:fillRect/>
+                    </a:stretch>
+                  </pic:blipFill>
+                  <pic:spPr>
+                    <a:xfrm>
+                      <a:off x="0" y="0"/>
+                      <a:ext cx="5943600" cy="2889885"/>
+                    </a:xfrm>
+                    <a:prstGeom prst="rect">
+                      <a:avLst/>
+                    </a:prstGeom>
+                  </pic:spPr>
+                </pic:pic>
+              </a:graphicData>
+            </a:graphic>
+          </wp:inline>
+        </w:drawing>
+      </w:r>
+    </w:p>
+    <w:p>
+      <w:pPr>
+        <w:rPr>
+          <w:rFonts w:ascii="Times New Roman" w:hAnsi="Times New Roman" w:cs="Times New Roman"/>
+          <w:b/>
+          <w:bCs/>
+        </w:rPr>
+      </w:pPr>
+    </w:p>
+    <w:p>
+      <w:pPr>
+        <w:rPr>
+          <w:rFonts w:ascii="Times New Roman" w:hAnsi="Times New Roman" w:cs="Times New Roman"/>
+          <w:b/>
+          <w:bCs/>
+        </w:rPr>
+      </w:pPr>
+    </w:p>
+    <w:p>
+      <w:pPr>
+        <w:rPr>
+          <w:rFonts w:ascii="Times New Roman" w:hAnsi="Times New Roman" w:cs="Times New Roman"/>
+          <w:b/>
+          <w:bCs/>
+        </w:rPr>
+      </w:pPr>
+      <w:r>
+        <w:rPr>
+          <w:rFonts w:ascii="Times New Roman" w:hAnsi="Times New Roman" w:cs="Times New Roman"/>
+          <w:b/>
+          <w:bCs/>
+        </w:rPr>
+        <w:t xml:space="preserve">Test </w:t>
+      </w:r>
+      <w:r>
+        <w:rPr>
+          <w:rFonts w:ascii="Times New Roman" w:hAnsi="Times New Roman" w:cs="Times New Roman"/>
+          <w:b/>
+          <w:bCs/>
+        </w:rPr>
+        <w:t xml:space="preserve">4- </w:t>
+      </w:r>
+      <w:r>
+        <w:rPr>
+          <w:rFonts w:ascii="Times New Roman" w:hAnsi="Times New Roman" w:cs="Times New Roman"/>
+          <w:b/>
+          <w:bCs/>
+        </w:rPr>
+        <w:t>CHECKOUT CART</w:t>
+      </w:r>
+      <w:r>
+        <w:rPr>
+          <w:rFonts w:ascii="Times New Roman" w:hAnsi="Times New Roman" w:cs="Times New Roman"/>
+          <w:b/>
+          <w:bCs/>
+        </w:rPr>
+        <w:t xml:space="preserve"> ICON</w:t>
+      </w:r>
+      <w:r>
+        <w:rPr>
+          <w:rFonts w:ascii="Times New Roman" w:hAnsi="Times New Roman" w:cs="Times New Roman"/>
+          <w:b/>
+          <w:bCs/>
+        </w:rPr>
+        <w:t xml:space="preserve">: </w:t>
+      </w:r>
+    </w:p>
+    <w:p>
+      <w:pPr>
+        <w:rPr>
+          <w:rFonts w:ascii="Times New Roman" w:hAnsi="Times New Roman" w:cs="Times New Roman"/>
+        </w:rPr>
+      </w:pPr>
+      <w:r>
+        <w:rPr>
+          <w:rFonts w:ascii="Times New Roman" w:hAnsi="Times New Roman" w:cs="Times New Roman"/>
+        </w:rPr>
+        <w:t xml:space="preserve">Prior to adding any </w:t>
+      </w:r>
+      <w:r>
+        <w:rPr>
+          <w:rFonts w:ascii="Times New Roman" w:hAnsi="Times New Roman" w:cs="Times New Roman"/>
+        </w:rPr>
+        <w:t>results into the cart</w:t>
+      </w:r>
+      <w:r>
+        <w:rPr>
+          <w:rFonts w:ascii="Times New Roman" w:hAnsi="Times New Roman" w:cs="Times New Roman"/>
+        </w:rPr>
+        <w:t xml:space="preserve"> – </w:t>
+      </w:r>
+    </w:p>
+    <w:p>
+      <w:pPr>
+        <w:rPr>
+          <w:rFonts w:ascii="Times New Roman" w:hAnsi="Times New Roman" w:cs="Times New Roman"/>
+          <w:b/>
+          <w:bCs/>
+        </w:rPr>
+      </w:pPr>
+      <w:r>
+        <w:rPr>
+          <w:rFonts w:ascii="Times New Roman" w:hAnsi="Times New Roman" w:cs="Times New Roman"/>
+          <w:b/>
+          <w:bCs/>
+          <w:noProof/>
+        </w:rPr>
+        <w:drawing>
+          <wp:inline distT="0" distB="0" distL="0" distR="0" wp14:anchorId="32A497AB" wp14:editId="399ACE5E">
+            <wp:extent cx="5943600" cy="2893695"/>
+            <wp:effectExtent l="0" t="0" r="0" b="1905"/>
+            <wp:docPr id="6" name="Picture 6" descr="A picture containing kitchen&#10;&#10;Description automatically generated"/>
+            <wp:cNvGraphicFramePr>
+              <a:graphicFrameLocks xmlns:a="http://schemas.openxmlformats.org/drawingml/2006/main" noChangeAspect="1"/>
+            </wp:cNvGraphicFramePr>
+            <a:graphic xmlns:a="http://schemas.openxmlformats.org/drawingml/2006/main">
+              <a:graphicData uri="http://schemas.openxmlformats.org/drawingml/2006/picture">
+                <pic:pic xmlns:pic="http://schemas.openxmlformats.org/drawingml/2006/picture">
+                  <pic:nvPicPr>
+                    <pic:cNvPr id="6" name="cart page.jpeg"/>
+                    <pic:cNvPicPr/>
+                  </pic:nvPicPr>
+                  <pic:blipFill>
+                    <a:blip r:embed="rId13" cstate="print">
+                      <a:extLst>
+                        <a:ext uri="{28A0092B-C50C-407E-A947-70E740481C1C}">
+                          <a14:useLocalDpi xmlns:a14="http://schemas.microsoft.com/office/drawing/2010/main" val="0"/>
+                        </a:ext>
+                      </a:extLst>
+                    </a:blip>
+                    <a:stretch>
+                      <a:fillRect/>
+                    </a:stretch>
+                  </pic:blipFill>
+                  <pic:spPr>
+                    <a:xfrm>
+                      <a:off x="0" y="0"/>
+                      <a:ext cx="5943600" cy="2893695"/>
+                    </a:xfrm>
+                    <a:prstGeom prst="rect">
+                      <a:avLst/>
+                    </a:prstGeom>
+                  </pic:spPr>
+                </pic:pic>
+              </a:graphicData>
+            </a:graphic>
+          </wp:inline>
+        </w:drawing>
+      </w:r>
+    </w:p>
+    <w:p>
+      <w:pPr>
+        <w:rPr>
+          <w:rFonts w:ascii="Times New Roman" w:hAnsi="Times New Roman" w:cs="Times New Roman"/>
+          <w:b/>
+          <w:bCs/>
+        </w:rPr>
+      </w:pPr>
+    </w:p>
+    <w:p>
+      <w:pPr>
+        <w:rPr>
+          <w:rFonts w:ascii="Times New Roman" w:hAnsi="Times New Roman" w:cs="Times New Roman"/>
+          <w:b/>
+          <w:bCs/>
+        </w:rPr>
+      </w:pPr>
+    </w:p>
+    <w:p>
+      <w:pPr>
+        <w:rPr>
+          <w:rFonts w:ascii="Times New Roman" w:hAnsi="Times New Roman" w:cs="Times New Roman"/>
+          <w:b/>
+          <w:bCs/>
+        </w:rPr>
+      </w:pPr>
+      <w:r>
+        <w:rPr>
+          <w:rFonts w:ascii="Times New Roman" w:hAnsi="Times New Roman" w:cs="Times New Roman"/>
+          <w:b/>
+          <w:bCs/>
+        </w:rPr>
+        <w:t xml:space="preserve">Test </w:t>
+      </w:r>
+      <w:r>
+        <w:rPr>
+          <w:rFonts w:ascii="Times New Roman" w:hAnsi="Times New Roman" w:cs="Times New Roman"/>
+          <w:b/>
+          <w:bCs/>
+        </w:rPr>
+        <w:t xml:space="preserve">5- </w:t>
+      </w:r>
+      <w:r>
+        <w:rPr>
+          <w:rFonts w:ascii="Times New Roman" w:hAnsi="Times New Roman" w:cs="Times New Roman"/>
+          <w:b/>
+          <w:bCs/>
+        </w:rPr>
+        <w:t>POSTING A BOOK (PLUS SIGN + ):</w:t>
       </w:r>
     </w:p>
     <w:p>
@@ -930,7 +991,7 @@
                     <pic:cNvPicPr/>
                   </pic:nvPicPr>
                   <pic:blipFill>
-                    <a:blip r:embed="rId12" cstate="print">
+                    <a:blip r:embed="rId14" cstate="print">
                       <a:extLst>
                         <a:ext uri="{28A0092B-C50C-407E-A947-70E740481C1C}">
                           <a14:useLocalDpi xmlns:a14="http://schemas.microsoft.com/office/drawing/2010/main" val="0"/>
@@ -989,23 +1050,33 @@
         <w:rPr>
           <w:rFonts w:ascii="Times New Roman" w:hAnsi="Times New Roman" w:cs="Times New Roman"/>
         </w:rPr>
-        <w:t>–</w:t>
-      </w:r>
-      <w:r>
-        <w:rPr>
-          <w:rFonts w:ascii="Times New Roman" w:hAnsi="Times New Roman" w:cs="Times New Roman"/>
-        </w:rPr>
-        <w:t>&gt;</w:t>
-      </w:r>
-    </w:p>
-    <w:p>
-      <w:pPr>
-        <w:rPr>
-          <w:rFonts w:ascii="Times New Roman" w:hAnsi="Times New Roman" w:cs="Times New Roman"/>
-          <w:b/>
-          <w:bCs/>
-        </w:rPr>
-      </w:pPr>
+        <w:t>can be seen below.</w:t>
+      </w:r>
+    </w:p>
+    <w:p>
+      <w:pPr>
+        <w:rPr>
+          <w:rFonts w:ascii="Times New Roman" w:hAnsi="Times New Roman" w:cs="Times New Roman"/>
+          <w:b/>
+          <w:bCs/>
+        </w:rPr>
+      </w:pPr>
+      <w:r>
+        <w:rPr>
+          <w:rFonts w:ascii="Times New Roman" w:hAnsi="Times New Roman" w:cs="Times New Roman"/>
+          <w:b/>
+          <w:bCs/>
+        </w:rPr>
+        <w:t xml:space="preserve">Test </w:t>
+      </w:r>
+      <w:r>
+        <w:rPr>
+          <w:rFonts w:ascii="Times New Roman" w:hAnsi="Times New Roman" w:cs="Times New Roman"/>
+          <w:b/>
+          <w:bCs/>
+        </w:rPr>
+        <w:t xml:space="preserve">6- </w:t>
+      </w:r>
       <w:r>
         <w:rPr>
           <w:rFonts w:ascii="Times New Roman" w:hAnsi="Times New Roman" w:cs="Times New Roman"/>
@@ -1025,7 +1096,37 @@
         <w:rPr>
           <w:rFonts w:ascii="Times New Roman" w:hAnsi="Times New Roman" w:cs="Times New Roman"/>
         </w:rPr>
-        <w:t>Most recent listings now display on the profile page.</w:t>
+        <w:t>The most</w:t>
+      </w:r>
+      <w:r>
+        <w:rPr>
+          <w:rFonts w:ascii="Times New Roman" w:hAnsi="Times New Roman" w:cs="Times New Roman"/>
+        </w:rPr>
+        <w:t xml:space="preserve"> recent listing</w:t>
+      </w:r>
+      <w:r>
+        <w:rPr>
+          <w:rFonts w:ascii="Times New Roman" w:hAnsi="Times New Roman" w:cs="Times New Roman"/>
+        </w:rPr>
+        <w:t xml:space="preserve"> which I entered through the posting form </w:t>
+      </w:r>
+      <w:r>
+        <w:rPr>
+          <w:rFonts w:ascii="Times New Roman" w:hAnsi="Times New Roman" w:cs="Times New Roman"/>
+        </w:rPr>
+        <w:t>now display</w:t>
+      </w:r>
+      <w:r>
+        <w:rPr>
+          <w:rFonts w:ascii="Times New Roman" w:hAnsi="Times New Roman" w:cs="Times New Roman"/>
+        </w:rPr>
+        <w:t>s</w:t>
+      </w:r>
+      <w:r>
+        <w:rPr>
+          <w:rFonts w:ascii="Times New Roman" w:hAnsi="Times New Roman" w:cs="Times New Roman"/>
+        </w:rPr>
+        <w:t xml:space="preserve"> on the profile page.</w:t>
       </w:r>
     </w:p>
     <w:p>
@@ -1055,7 +1156,7 @@
                     <pic:cNvPicPr/>
                   </pic:nvPicPr>
                   <pic:blipFill>
-                    <a:blip r:embed="rId13" cstate="print">
+                    <a:blip r:embed="rId15" cstate="print">
                       <a:extLst>
                         <a:ext uri="{28A0092B-C50C-407E-A947-70E740481C1C}">
                           <a14:useLocalDpi xmlns:a14="http://schemas.microsoft.com/office/drawing/2010/main" val="0"/>
@@ -1110,6 +1211,22 @@
           <w:b/>
           <w:bCs/>
         </w:rPr>
+        <w:t xml:space="preserve">Test </w:t>
+      </w:r>
+      <w:r>
+        <w:rPr>
+          <w:rFonts w:ascii="Times New Roman" w:hAnsi="Times New Roman" w:cs="Times New Roman"/>
+          <w:b/>
+          <w:bCs/>
+        </w:rPr>
+        <w:t xml:space="preserve">7- </w:t>
+      </w:r>
+      <w:r>
+        <w:rPr>
+          <w:rFonts w:ascii="Times New Roman" w:hAnsi="Times New Roman" w:cs="Times New Roman"/>
+          <w:b/>
+          <w:bCs/>
+        </w:rPr>
         <w:t>MY LISTINGS/CONFIRM TRANSACTIONS BUTTON:</w:t>
       </w:r>
     </w:p>
@@ -1153,7 +1270,7 @@
                     <pic:cNvPicPr/>
                   </pic:nvPicPr>
                   <pic:blipFill>
-                    <a:blip r:embed="rId14" cstate="print">
+                    <a:blip r:embed="rId16" cstate="print">
                       <a:extLst>
                         <a:ext uri="{28A0092B-C50C-407E-A947-70E740481C1C}">
                           <a14:useLocalDpi xmlns:a14="http://schemas.microsoft.com/office/drawing/2010/main" val="0"/>
@@ -1204,6 +1321,22 @@
           <w:bCs/>
         </w:rPr>
         <w:lastRenderedPageBreak/>
+        <w:t xml:space="preserve">Test </w:t>
+      </w:r>
+      <w:r>
+        <w:rPr>
+          <w:rFonts w:ascii="Times New Roman" w:hAnsi="Times New Roman" w:cs="Times New Roman"/>
+          <w:b/>
+          <w:bCs/>
+        </w:rPr>
+        <w:t xml:space="preserve">8- </w:t>
+      </w:r>
+      <w:r>
+        <w:rPr>
+          <w:rFonts w:ascii="Times New Roman" w:hAnsi="Times New Roman" w:cs="Times New Roman"/>
+          <w:b/>
+          <w:bCs/>
+        </w:rPr>
         <w:t>CHANGE PASSWORD</w:t>
       </w:r>
       <w:r>
@@ -1267,7 +1400,7 @@
                     <pic:cNvPicPr/>
                   </pic:nvPicPr>
                   <pic:blipFill>
-                    <a:blip r:embed="rId15" cstate="print">
+                    <a:blip r:embed="rId17" cstate="print">
                       <a:extLst>
                         <a:ext uri="{28A0092B-C50C-407E-A947-70E740481C1C}">
                           <a14:useLocalDpi xmlns:a14="http://schemas.microsoft.com/office/drawing/2010/main" val="0"/>
@@ -1317,6 +1450,14 @@
           <w:b/>
           <w:bCs/>
         </w:rPr>
+        <w:t xml:space="preserve">Test 9- </w:t>
+      </w:r>
+      <w:r>
+        <w:rPr>
+          <w:rFonts w:ascii="Times New Roman" w:hAnsi="Times New Roman" w:cs="Times New Roman"/>
+          <w:b/>
+          <w:bCs/>
+        </w:rPr>
         <w:t>ABOUT US PAGE (Hyperlink):</w:t>
       </w:r>
     </w:p>
@@ -1351,7 +1492,7 @@
                     <pic:cNvPicPr/>
                   </pic:nvPicPr>
                   <pic:blipFill>
-                    <a:blip r:embed="rId16" cstate="print">
+                    <a:blip r:embed="rId18" cstate="print">
                       <a:extLst>
                         <a:ext uri="{28A0092B-C50C-407E-A947-70E740481C1C}">
                           <a14:useLocalDpi xmlns:a14="http://schemas.microsoft.com/office/drawing/2010/main" val="0"/>
@@ -1429,23 +1570,15 @@
           <w:bCs/>
         </w:rPr>
         <w:lastRenderedPageBreak/>
-        <w:t>CONTACT US PAGE</w:t>
-      </w:r>
-      <w:r>
-        <w:rPr>
-          <w:rFonts w:ascii="Times New Roman" w:hAnsi="Times New Roman" w:cs="Times New Roman"/>
-          <w:b/>
-          <w:bCs/>
-        </w:rPr>
-        <w:t xml:space="preserve"> (Hyperlink)</w:t>
-      </w:r>
-      <w:r>
-        <w:rPr>
-          <w:rFonts w:ascii="Times New Roman" w:hAnsi="Times New Roman" w:cs="Times New Roman"/>
-          <w:b/>
-          <w:bCs/>
-        </w:rPr>
-        <w:t>:</w:t>
+        <w:t xml:space="preserve">Test 10- </w:t>
+      </w:r>
+      <w:r>
+        <w:rPr>
+          <w:rFonts w:ascii="Times New Roman" w:hAnsi="Times New Roman" w:cs="Times New Roman"/>
+          <w:b/>
+          <w:bCs/>
+        </w:rPr>
+        <w:t>CONTACT US PAGE (Hyperlink):</w:t>
       </w:r>
     </w:p>
     <w:p>
@@ -1501,7 +1634,7 @@
                     <pic:cNvPicPr/>
                   </pic:nvPicPr>
                   <pic:blipFill>
-                    <a:blip r:embed="rId17" cstate="print">
+                    <a:blip r:embed="rId19" cstate="print">
                       <a:extLst>
                         <a:ext uri="{28A0092B-C50C-407E-A947-70E740481C1C}">
                           <a14:useLocalDpi xmlns:a14="http://schemas.microsoft.com/office/drawing/2010/main" val="0"/>
@@ -1549,6 +1682,14 @@
           <w:b/>
           <w:bCs/>
         </w:rPr>
+        <w:t xml:space="preserve">Test 11- </w:t>
+      </w:r>
+      <w:r>
+        <w:rPr>
+          <w:rFonts w:ascii="Times New Roman" w:hAnsi="Times New Roman" w:cs="Times New Roman"/>
+          <w:b/>
+          <w:bCs/>
+        </w:rPr>
         <w:t>FLIPBOOK LOGO (Hyperlink):</w:t>
       </w:r>
     </w:p>
@@ -1596,7 +1737,7 @@
                     <pic:cNvPicPr/>
                   </pic:nvPicPr>
                   <pic:blipFill>
-                    <a:blip r:embed="rId18" cstate="print">
+                    <a:blip r:embed="rId20" cstate="print">
                       <a:extLst>
                         <a:ext uri="{28A0092B-C50C-407E-A947-70E740481C1C}">
                           <a14:useLocalDpi xmlns:a14="http://schemas.microsoft.com/office/drawing/2010/main" val="0"/>
@@ -1649,8 +1790,6 @@
           <w:bCs/>
         </w:rPr>
       </w:pPr>
-      <w:bookmarkStart w:id="0" w:name="_GoBack"/>
-      <w:bookmarkEnd w:id="0"/>
       <w:r>
         <w:rPr>
           <w:rFonts w:ascii="Times New Roman" w:hAnsi="Times New Roman" w:cs="Times New Roman"/>
@@ -1721,7 +1860,7 @@
                     <pic:cNvPicPr/>
                   </pic:nvPicPr>
                   <pic:blipFill>
-                    <a:blip r:embed="rId19" cstate="print">
+                    <a:blip r:embed="rId21" cstate="print">
                       <a:extLst>
                         <a:ext uri="{28A0092B-C50C-407E-A947-70E740481C1C}">
                           <a14:useLocalDpi xmlns:a14="http://schemas.microsoft.com/office/drawing/2010/main" val="0"/>
@@ -1760,6 +1899,18 @@
         </w:rPr>
         <w:t>Result after hitting ‘OK’ –</w:t>
       </w:r>
+      <w:r>
+        <w:rPr>
+          <w:rFonts w:ascii="Times New Roman" w:hAnsi="Times New Roman" w:cs="Times New Roman"/>
+        </w:rPr>
+        <w:t xml:space="preserve"> Redirects to login</w:t>
+      </w:r>
+      <w:r>
+        <w:rPr>
+          <w:rFonts w:ascii="Times New Roman" w:hAnsi="Times New Roman" w:cs="Times New Roman"/>
+        </w:rPr>
+        <w:t>.</w:t>
+      </w:r>
     </w:p>
     <w:p>
       <w:pPr>
@@ -1792,7 +1943,7 @@
                     <pic:cNvPicPr/>
                   </pic:nvPicPr>
                   <pic:blipFill>
-                    <a:blip r:embed="rId20" cstate="print">
+                    <a:blip r:embed="rId22" cstate="print">
                       <a:extLst>
                         <a:ext uri="{28A0092B-C50C-407E-A947-70E740481C1C}">
                           <a14:useLocalDpi xmlns:a14="http://schemas.microsoft.com/office/drawing/2010/main" val="0"/>
@@ -1819,6 +1970,50 @@
         </w:drawing>
       </w:r>
     </w:p>
+    <w:p>
+      <w:pPr>
+        <w:rPr>
+          <w:rFonts w:ascii="Times New Roman" w:hAnsi="Times New Roman" w:cs="Times New Roman"/>
+          <w:b/>
+          <w:bCs/>
+        </w:rPr>
+      </w:pPr>
+    </w:p>
+    <w:p>
+      <w:pPr>
+        <w:rPr>
+          <w:rFonts w:ascii="Times New Roman" w:hAnsi="Times New Roman" w:cs="Times New Roman"/>
+        </w:rPr>
+      </w:pPr>
+      <w:r>
+        <w:rPr>
+          <w:rFonts w:ascii="Times New Roman" w:hAnsi="Times New Roman" w:cs="Times New Roman"/>
+          <w:b/>
+          <w:bCs/>
+        </w:rPr>
+        <w:t xml:space="preserve">Final Report: </w:t>
+      </w:r>
+      <w:r>
+        <w:rPr>
+          <w:rFonts w:ascii="Times New Roman" w:hAnsi="Times New Roman" w:cs="Times New Roman"/>
+        </w:rPr>
+        <w:t xml:space="preserve">As seen in the </w:t>
+      </w:r>
+      <w:r>
+        <w:rPr>
+          <w:rFonts w:ascii="Times New Roman" w:hAnsi="Times New Roman" w:cs="Times New Roman"/>
+        </w:rPr>
+        <w:t>screenshots</w:t>
+      </w:r>
+      <w:bookmarkStart w:id="0" w:name="_GoBack"/>
+      <w:bookmarkEnd w:id="0"/>
+      <w:r>
+        <w:rPr>
+          <w:rFonts w:ascii="Times New Roman" w:hAnsi="Times New Roman" w:cs="Times New Roman"/>
+        </w:rPr>
+        <w:t xml:space="preserve"> taken above, each and every button and functionality were performing at their full potential and were successfully accessed from the profile page. </w:t>
+      </w:r>
+    </w:p>
     <w:sectPr>
       <w:pgSz w:w="12240" w:h="15840"/>
       <w:pgMar w:top="1440" w:right="1440" w:bottom="1440" w:left="1440" w:header="720" w:footer="720" w:gutter="0"/>
@@ -1827,6 +2022,104 @@
     </w:sectPr>
   </w:body>
 </w:document>
+</file>
+
+<file path=word/numbering.xml><?xml version="1.0" encoding="utf-8"?>
+<w:numbering xmlns:wpc="http://schemas.microsoft.com/office/word/2010/wordprocessingCanvas" xmlns:cx="http://schemas.microsoft.com/office/drawing/2014/chartex" xmlns:cx1="http://schemas.microsoft.com/office/drawing/2015/9/8/chartex" xmlns:cx2="http://schemas.microsoft.com/office/drawing/2015/10/21/chartex" xmlns:cx3="http://schemas.microsoft.com/office/drawing/2016/5/9/chartex" xmlns:cx4="http://schemas.microsoft.com/office/drawing/2016/5/10/chartex" xmlns:cx5="http://schemas.microsoft.com/office/drawing/2016/5/11/chartex" xmlns:cx6="http://schemas.microsoft.com/office/drawing/2016/5/12/chartex" xmlns:cx7="http://schemas.microsoft.com/office/drawing/2016/5/13/chartex" xmlns:cx8="http://schemas.microsoft.com/office/drawing/2016/5/14/chartex" xmlns:mc="http://schemas.openxmlformats.org/markup-compatibility/2006" xmlns:aink="http://schemas.microsoft.com/office/drawing/2016/ink" xmlns:am3d="http://schemas.microsoft.com/office/drawing/2017/model3d" xmlns:o="urn:schemas-microsoft-com:office:office" xmlns:r="http://schemas.openxmlformats.org/officeDocument/2006/relationships" xmlns:m="http://schemas.openxmlformats.org/officeDocument/2006/math" xmlns:v="urn:schemas-microsoft-com:vml" xmlns:wp14="http://schemas.microsoft.com/office/word/2010/wordprocessingDrawing" xmlns:wp="http://schemas.openxmlformats.org/drawingml/2006/wordprocessingDrawing" xmlns:w10="urn:schemas-microsoft-com:office:word" xmlns:w="http://schemas.openxmlformats.org/wordprocessingml/2006/main" xmlns:w14="http://schemas.microsoft.com/office/word/2010/wordml" xmlns:w15="http://schemas.microsoft.com/office/word/2012/wordml" xmlns:w16cid="http://schemas.microsoft.com/office/word/2016/wordml/cid" xmlns:w16se="http://schemas.microsoft.com/office/word/2015/wordml/symex" xmlns:wpg="http://schemas.microsoft.com/office/word/2010/wordprocessingGroup" xmlns:wpi="http://schemas.microsoft.com/office/word/2010/wordprocessingInk" xmlns:wne="http://schemas.microsoft.com/office/word/2006/wordml" xmlns:wps="http://schemas.microsoft.com/office/word/2010/wordprocessingShape" mc:Ignorable="w14 w15 w16se w16cid wp14">
+  <w:abstractNum w:abstractNumId="0" w15:restartNumberingAfterBreak="0">
+    <w:nsid w:val="1BA13905"/>
+    <w:multiLevelType w:val="hybridMultilevel"/>
+    <w:tmpl w:val="39307750"/>
+    <w:lvl w:ilvl="0" w:tplc="AA4A57B6">
+      <w:start w:val="1"/>
+      <w:numFmt w:val="decimal"/>
+      <w:lvlText w:val="%1."/>
+      <w:lvlJc w:val="left"/>
+      <w:pPr>
+        <w:ind w:left="720" w:hanging="360"/>
+      </w:pPr>
+      <w:rPr>
+        <w:rFonts w:hint="default"/>
+        <w:b/>
+      </w:rPr>
+    </w:lvl>
+    <w:lvl w:ilvl="1" w:tplc="04090019" w:tentative="1">
+      <w:start w:val="1"/>
+      <w:numFmt w:val="lowerLetter"/>
+      <w:lvlText w:val="%2."/>
+      <w:lvlJc w:val="left"/>
+      <w:pPr>
+        <w:ind w:left="1440" w:hanging="360"/>
+      </w:pPr>
+    </w:lvl>
+    <w:lvl w:ilvl="2" w:tplc="0409001B" w:tentative="1">
+      <w:start w:val="1"/>
+      <w:numFmt w:val="lowerRoman"/>
+      <w:lvlText w:val="%3."/>
+      <w:lvlJc w:val="right"/>
+      <w:pPr>
+        <w:ind w:left="2160" w:hanging="180"/>
+      </w:pPr>
+    </w:lvl>
+    <w:lvl w:ilvl="3" w:tplc="0409000F" w:tentative="1">
+      <w:start w:val="1"/>
+      <w:numFmt w:val="decimal"/>
+      <w:lvlText w:val="%4."/>
+      <w:lvlJc w:val="left"/>
+      <w:pPr>
+        <w:ind w:left="2880" w:hanging="360"/>
+      </w:pPr>
+    </w:lvl>
+    <w:lvl w:ilvl="4" w:tplc="04090019" w:tentative="1">
+      <w:start w:val="1"/>
+      <w:numFmt w:val="lowerLetter"/>
+      <w:lvlText w:val="%5."/>
+      <w:lvlJc w:val="left"/>
+      <w:pPr>
+        <w:ind w:left="3600" w:hanging="360"/>
+      </w:pPr>
+    </w:lvl>
+    <w:lvl w:ilvl="5" w:tplc="0409001B" w:tentative="1">
+      <w:start w:val="1"/>
+      <w:numFmt w:val="lowerRoman"/>
+      <w:lvlText w:val="%6."/>
+      <w:lvlJc w:val="right"/>
+      <w:pPr>
+        <w:ind w:left="4320" w:hanging="180"/>
+      </w:pPr>
+    </w:lvl>
+    <w:lvl w:ilvl="6" w:tplc="0409000F" w:tentative="1">
+      <w:start w:val="1"/>
+      <w:numFmt w:val="decimal"/>
+      <w:lvlText w:val="%7."/>
+      <w:lvlJc w:val="left"/>
+      <w:pPr>
+        <w:ind w:left="5040" w:hanging="360"/>
+      </w:pPr>
+    </w:lvl>
+    <w:lvl w:ilvl="7" w:tplc="04090019" w:tentative="1">
+      <w:start w:val="1"/>
+      <w:numFmt w:val="lowerLetter"/>
+      <w:lvlText w:val="%8."/>
+      <w:lvlJc w:val="left"/>
+      <w:pPr>
+        <w:ind w:left="5760" w:hanging="360"/>
+      </w:pPr>
+    </w:lvl>
+    <w:lvl w:ilvl="8" w:tplc="0409001B" w:tentative="1">
+      <w:start w:val="1"/>
+      <w:numFmt w:val="lowerRoman"/>
+      <w:lvlText w:val="%9."/>
+      <w:lvlJc w:val="right"/>
+      <w:pPr>
+        <w:ind w:left="6480" w:hanging="180"/>
+      </w:pPr>
+    </w:lvl>
+  </w:abstractNum>
+  <w:num w:numId="1">
+    <w:abstractNumId w:val="0"/>
+  </w:num>
+</w:numbering>
 </file>
 
 <file path=word/styles.xml><?xml version="1.0" encoding="utf-8"?>
@@ -1952,6 +2245,7 @@
     <w:lsdException w:name="HTML Sample" w:semiHidden="1" w:unhideWhenUsed="1"/>
     <w:lsdException w:name="HTML Typewriter" w:semiHidden="1" w:unhideWhenUsed="1"/>
     <w:lsdException w:name="HTML Variable" w:semiHidden="1" w:unhideWhenUsed="1"/>
+    <w:lsdException w:name="Normal Table" w:semiHidden="1" w:unhideWhenUsed="1"/>
     <w:lsdException w:name="annotation subject" w:semiHidden="1" w:unhideWhenUsed="1"/>
     <w:lsdException w:name="No List" w:semiHidden="1" w:unhideWhenUsed="1"/>
     <w:lsdException w:name="Outline List 1" w:semiHidden="1" w:unhideWhenUsed="1"/>
@@ -1997,9 +2291,11 @@
     <w:lsdException w:name="Table Subtle 1" w:semiHidden="1" w:unhideWhenUsed="1"/>
     <w:lsdException w:name="Table Subtle 2" w:semiHidden="1" w:unhideWhenUsed="1"/>
     <w:lsdException w:name="Table Web 1" w:semiHidden="1" w:unhideWhenUsed="1"/>
+    <w:lsdException w:name="Table Web 2" w:semiHidden="1" w:unhideWhenUsed="1"/>
     <w:lsdException w:name="Table Web 3" w:semiHidden="1" w:unhideWhenUsed="1"/>
     <w:lsdException w:name="Balloon Text" w:semiHidden="1" w:unhideWhenUsed="1"/>
     <w:lsdException w:name="Table Grid" w:uiPriority="39"/>
+    <w:lsdException w:name="Table Theme" w:semiHidden="1" w:unhideWhenUsed="1"/>
     <w:lsdException w:name="Placeholder Text" w:semiHidden="1"/>
     <w:lsdException w:name="No Spacing" w:uiPriority="1" w:qFormat="1"/>
     <w:lsdException w:name="Light Shading" w:uiPriority="60"/>
@@ -2252,6 +2548,29 @@
     <w:uiPriority w:val="99"/>
     <w:semiHidden/>
     <w:unhideWhenUsed/>
+  </w:style>
+  <w:style w:type="character" w:styleId="Hyperlink">
+    <w:name w:val="Hyperlink"/>
+    <w:basedOn w:val="DefaultParagraphFont"/>
+    <w:uiPriority w:val="99"/>
+    <w:semiHidden/>
+    <w:unhideWhenUsed/>
+    <w:rsid w:val="0036311A"/>
+    <w:rPr>
+      <w:color w:val="0000FF"/>
+      <w:u w:val="single"/>
+    </w:rPr>
+  </w:style>
+  <w:style w:type="paragraph" w:styleId="ListParagraph">
+    <w:name w:val="List Paragraph"/>
+    <w:basedOn w:val="Normal"/>
+    <w:uiPriority w:val="34"/>
+    <w:qFormat/>
+    <w:rsid w:val="009D6445"/>
+    <w:pPr>
+      <w:ind w:left="720"/>
+      <w:contextualSpacing/>
+    </w:pPr>
   </w:style>
 </w:styles>
 </file>
@@ -2813,16 +3132,8 @@
 <file path=customXml/itemProps3.xml><?xml version="1.0" encoding="utf-8"?>
 <ds:datastoreItem xmlns:ds="http://schemas.openxmlformats.org/officeDocument/2006/customXml" ds:itemID="{1153F528-3201-4EC8-B88D-E94296C7F0E1}">
   <ds:schemaRefs>
-    <ds:schemaRef ds:uri="http://purl.org/dc/terms/"/>
-    <ds:schemaRef ds:uri="http://schemas.openxmlformats.org/package/2006/metadata/core-properties"/>
-    <ds:schemaRef ds:uri="9695b9ca-ad87-4b69-b0f5-64c9be41e4ce"/>
-    <ds:schemaRef ds:uri="http://schemas.microsoft.com/office/2006/documentManagement/types"/>
+    <ds:schemaRef ds:uri="http://schemas.microsoft.com/office/2006/metadata/properties"/>
     <ds:schemaRef ds:uri="http://schemas.microsoft.com/office/infopath/2007/PartnerControls"/>
-    <ds:schemaRef ds:uri="3571069a-12c6-4cb3-9eeb-bdd19742f390"/>
-    <ds:schemaRef ds:uri="http://purl.org/dc/elements/1.1/"/>
-    <ds:schemaRef ds:uri="http://schemas.microsoft.com/office/2006/metadata/properties"/>
-    <ds:schemaRef ds:uri="http://www.w3.org/XML/1998/namespace"/>
-    <ds:schemaRef ds:uri="http://purl.org/dc/dcmitype/"/>
   </ds:schemaRefs>
 </ds:datastoreItem>
 </file>
</xml_diff>

<commit_message>
Profile Page Unit Test Final
</commit_message>
<xml_diff>
--- a/Assignment_6_Hussain_Hafsa.docx
+++ b/Assignment_6_Hussain_Hafsa.docx
@@ -135,9 +135,11 @@
           <w:rPr>
             <w:rStyle w:val="Hyperlink"/>
           </w:rPr>
-          <w:t>https://github.com/WSU-4110/flip-book/commit/bbab313903610a963999b4996117aa48e7fe500d</w:t>
+          <w:t>https://github.com/WSU-4110/flip-book/blob/Hafsa_homework6/Assignment_6_Hussain_Hafsa.docx</w:t>
         </w:r>
       </w:hyperlink>
+      <w:bookmarkStart w:id="0" w:name="_GoBack"/>
+      <w:bookmarkEnd w:id="0"/>
     </w:p>
     <w:p>
       <w:pPr>
@@ -772,15 +774,7 @@
           <w:b/>
           <w:bCs/>
         </w:rPr>
-        <w:t xml:space="preserve">Test </w:t>
-      </w:r>
-      <w:r>
-        <w:rPr>
-          <w:rFonts w:ascii="Times New Roman" w:hAnsi="Times New Roman" w:cs="Times New Roman"/>
-          <w:b/>
-          <w:bCs/>
-        </w:rPr>
-        <w:t xml:space="preserve">4- </w:t>
+        <w:t xml:space="preserve">Test 4- </w:t>
       </w:r>
       <w:r>
         <w:rPr>
@@ -922,15 +916,7 @@
           <w:b/>
           <w:bCs/>
         </w:rPr>
-        <w:t xml:space="preserve">Test </w:t>
-      </w:r>
-      <w:r>
-        <w:rPr>
-          <w:rFonts w:ascii="Times New Roman" w:hAnsi="Times New Roman" w:cs="Times New Roman"/>
-          <w:b/>
-          <w:bCs/>
-        </w:rPr>
-        <w:t xml:space="preserve">5- </w:t>
+        <w:t xml:space="preserve">Test 5- </w:t>
       </w:r>
       <w:r>
         <w:rPr>
@@ -1067,15 +1053,7 @@
           <w:b/>
           <w:bCs/>
         </w:rPr>
-        <w:t xml:space="preserve">Test </w:t>
-      </w:r>
-      <w:r>
-        <w:rPr>
-          <w:rFonts w:ascii="Times New Roman" w:hAnsi="Times New Roman" w:cs="Times New Roman"/>
-          <w:b/>
-          <w:bCs/>
-        </w:rPr>
-        <w:t xml:space="preserve">6- </w:t>
+        <w:t xml:space="preserve">Test 6- </w:t>
       </w:r>
       <w:r>
         <w:rPr>
@@ -1211,15 +1189,7 @@
           <w:b/>
           <w:bCs/>
         </w:rPr>
-        <w:t xml:space="preserve">Test </w:t>
-      </w:r>
-      <w:r>
-        <w:rPr>
-          <w:rFonts w:ascii="Times New Roman" w:hAnsi="Times New Roman" w:cs="Times New Roman"/>
-          <w:b/>
-          <w:bCs/>
-        </w:rPr>
-        <w:t xml:space="preserve">7- </w:t>
+        <w:t xml:space="preserve">Test 7- </w:t>
       </w:r>
       <w:r>
         <w:rPr>
@@ -1321,15 +1291,7 @@
           <w:bCs/>
         </w:rPr>
         <w:lastRenderedPageBreak/>
-        <w:t xml:space="preserve">Test </w:t>
-      </w:r>
-      <w:r>
-        <w:rPr>
-          <w:rFonts w:ascii="Times New Roman" w:hAnsi="Times New Roman" w:cs="Times New Roman"/>
-          <w:b/>
-          <w:bCs/>
-        </w:rPr>
-        <w:t xml:space="preserve">8- </w:t>
+        <w:t xml:space="preserve">Test 8- </w:t>
       </w:r>
       <w:r>
         <w:rPr>
@@ -2005,8 +1967,6 @@
         </w:rPr>
         <w:t>screenshots</w:t>
       </w:r>
-      <w:bookmarkStart w:id="0" w:name="_GoBack"/>
-      <w:bookmarkEnd w:id="0"/>
       <w:r>
         <w:rPr>
           <w:rFonts w:ascii="Times New Roman" w:hAnsi="Times New Roman" w:cs="Times New Roman"/>
@@ -2871,6 +2831,21 @@
 </file>
 
 <file path=customXml/item1.xml><?xml version="1.0" encoding="utf-8"?>
+<p:properties xmlns:p="http://schemas.microsoft.com/office/2006/metadata/properties" xmlns:xsi="http://www.w3.org/2001/XMLSchema-instance" xmlns:pc="http://schemas.microsoft.com/office/infopath/2007/PartnerControls">
+  <documentManagement/>
+</p:properties>
+</file>
+
+<file path=customXml/item2.xml><?xml version="1.0" encoding="utf-8"?>
+<?mso-contentType ?>
+<FormTemplates xmlns="http://schemas.microsoft.com/sharepoint/v3/contenttype/forms">
+  <Display>DocumentLibraryForm</Display>
+  <Edit>DocumentLibraryForm</Edit>
+  <New>DocumentLibraryForm</New>
+</FormTemplates>
+</file>
+
+<file path=customXml/item3.xml><?xml version="1.0" encoding="utf-8"?>
 <ct:contentTypeSchema xmlns:ct="http://schemas.microsoft.com/office/2006/metadata/contentType" xmlns:ma="http://schemas.microsoft.com/office/2006/metadata/properties/metaAttributes" ct:_="" ma:_="" ma:contentTypeName="Document" ma:contentTypeID="0x0101004250C9576D2FC44E997D0657890A97B8" ma:contentTypeVersion="12" ma:contentTypeDescription="Create a new document." ma:contentTypeScope="" ma:versionID="d76f6befbc658807afe58eb5fd87511c">
   <xsd:schema xmlns:xsd="http://www.w3.org/2001/XMLSchema" xmlns:xs="http://www.w3.org/2001/XMLSchema" xmlns:p="http://schemas.microsoft.com/office/2006/metadata/properties" xmlns:ns3="9695b9ca-ad87-4b69-b0f5-64c9be41e4ce" xmlns:ns4="3571069a-12c6-4cb3-9eeb-bdd19742f390" targetNamespace="http://schemas.microsoft.com/office/2006/metadata/properties" ma:root="true" ma:fieldsID="a8f98e8607bbc488250fd1e18c862347" ns3:_="" ns4:_="">
     <xsd:import namespace="9695b9ca-ad87-4b69-b0f5-64c9be41e4ce"/>
@@ -3087,22 +3062,32 @@
 </ct:contentTypeSchema>
 </file>
 
-<file path=customXml/item2.xml><?xml version="1.0" encoding="utf-8"?>
-<?mso-contentType ?>
-<FormTemplates xmlns="http://schemas.microsoft.com/sharepoint/v3/contenttype/forms">
-  <Display>DocumentLibraryForm</Display>
-  <Edit>DocumentLibraryForm</Edit>
-  <New>DocumentLibraryForm</New>
-</FormTemplates>
+<file path=customXml/itemProps1.xml><?xml version="1.0" encoding="utf-8"?>
+<ds:datastoreItem xmlns:ds="http://schemas.openxmlformats.org/officeDocument/2006/customXml" ds:itemID="{1153F528-3201-4EC8-B88D-E94296C7F0E1}">
+  <ds:schemaRefs>
+    <ds:schemaRef ds:uri="http://purl.org/dc/terms/"/>
+    <ds:schemaRef ds:uri="http://schemas.openxmlformats.org/package/2006/metadata/core-properties"/>
+    <ds:schemaRef ds:uri="http://schemas.microsoft.com/office/2006/documentManagement/types"/>
+    <ds:schemaRef ds:uri="http://purl.org/dc/dcmitype/"/>
+    <ds:schemaRef ds:uri="http://schemas.microsoft.com/office/infopath/2007/PartnerControls"/>
+    <ds:schemaRef ds:uri="3571069a-12c6-4cb3-9eeb-bdd19742f390"/>
+    <ds:schemaRef ds:uri="http://purl.org/dc/elements/1.1/"/>
+    <ds:schemaRef ds:uri="http://schemas.microsoft.com/office/2006/metadata/properties"/>
+    <ds:schemaRef ds:uri="9695b9ca-ad87-4b69-b0f5-64c9be41e4ce"/>
+    <ds:schemaRef ds:uri="http://www.w3.org/XML/1998/namespace"/>
+  </ds:schemaRefs>
+</ds:datastoreItem>
 </file>
 
-<file path=customXml/item3.xml><?xml version="1.0" encoding="utf-8"?>
-<p:properties xmlns:p="http://schemas.microsoft.com/office/2006/metadata/properties" xmlns:xsi="http://www.w3.org/2001/XMLSchema-instance" xmlns:pc="http://schemas.microsoft.com/office/infopath/2007/PartnerControls">
-  <documentManagement/>
-</p:properties>
+<file path=customXml/itemProps2.xml><?xml version="1.0" encoding="utf-8"?>
+<ds:datastoreItem xmlns:ds="http://schemas.openxmlformats.org/officeDocument/2006/customXml" ds:itemID="{81969867-82C6-4116-8203-01B16D044D99}">
+  <ds:schemaRefs>
+    <ds:schemaRef ds:uri="http://schemas.microsoft.com/sharepoint/v3/contenttype/forms"/>
+  </ds:schemaRefs>
+</ds:datastoreItem>
 </file>
 
-<file path=customXml/itemProps1.xml><?xml version="1.0" encoding="utf-8"?>
+<file path=customXml/itemProps3.xml><?xml version="1.0" encoding="utf-8"?>
 <ds:datastoreItem xmlns:ds="http://schemas.openxmlformats.org/officeDocument/2006/customXml" ds:itemID="{CD11387F-A72B-4617-86B4-01FA2020238A}">
   <ds:schemaRefs>
     <ds:schemaRef ds:uri="http://schemas.microsoft.com/office/2006/metadata/contentType"/>
@@ -3119,21 +3104,4 @@
     <ds:schemaRef ds:uri="http://schemas.microsoft.com/internal/obd"/>
   </ds:schemaRefs>
 </ds:datastoreItem>
-</file>
-
-<file path=customXml/itemProps2.xml><?xml version="1.0" encoding="utf-8"?>
-<ds:datastoreItem xmlns:ds="http://schemas.openxmlformats.org/officeDocument/2006/customXml" ds:itemID="{81969867-82C6-4116-8203-01B16D044D99}">
-  <ds:schemaRefs>
-    <ds:schemaRef ds:uri="http://schemas.microsoft.com/sharepoint/v3/contenttype/forms"/>
-  </ds:schemaRefs>
-</ds:datastoreItem>
-</file>
-
-<file path=customXml/itemProps3.xml><?xml version="1.0" encoding="utf-8"?>
-<ds:datastoreItem xmlns:ds="http://schemas.openxmlformats.org/officeDocument/2006/customXml" ds:itemID="{1153F528-3201-4EC8-B88D-E94296C7F0E1}">
-  <ds:schemaRefs>
-    <ds:schemaRef ds:uri="http://schemas.microsoft.com/office/2006/metadata/properties"/>
-    <ds:schemaRef ds:uri="http://schemas.microsoft.com/office/infopath/2007/PartnerControls"/>
-  </ds:schemaRefs>
-</ds:datastoreItem>
 </file>
</xml_diff>